<commit_message>
Add extra decimal places for publication
</commit_message>
<xml_diff>
--- a/output/table1_joinpoint_1979_2015.docx
+++ b/output/table1_joinpoint_1979_2015.docx
@@ -281,29 +281,29 @@
               <w:jc w:val="left"/>
             </w:pPr>
             <w:r>
-              <w:t xml:space="preserve">0.7 (0.6, 0.8)</w:t>
-            </w:r>
-          </w:p>
-        </w:tc>
-        <w:tc>
-          <w:p>
-            <w:pPr>
-              <w:pStyle w:val="Compact"/>
-              <w:jc w:val="left"/>
-            </w:pPr>
-            <w:r>
-              <w:t xml:space="preserve">1.9 (1.8, 1.9)</w:t>
-            </w:r>
-          </w:p>
-        </w:tc>
-        <w:tc>
-          <w:p>
-            <w:pPr>
-              <w:pStyle w:val="Compact"/>
-              <w:jc w:val="left"/>
-            </w:pPr>
-            <w:r>
-              <w:t xml:space="preserve">3.1 (2.2, 4.0)*</w:t>
+              <w:t xml:space="preserve">0.711 (0.584, 0.838)</w:t>
+            </w:r>
+          </w:p>
+        </w:tc>
+        <w:tc>
+          <w:p>
+            <w:pPr>
+              <w:pStyle w:val="Compact"/>
+              <w:jc w:val="left"/>
+            </w:pPr>
+            <w:r>
+              <w:t xml:space="preserve">1.857 (1.785, 1.930)</w:t>
+            </w:r>
+          </w:p>
+        </w:tc>
+        <w:tc>
+          <w:p>
+            <w:pPr>
+              <w:pStyle w:val="Compact"/>
+              <w:jc w:val="left"/>
+            </w:pPr>
+            <w:r>
+              <w:t xml:space="preserve">3.099 (2.192, 4.014)*</w:t>
             </w:r>
           </w:p>
         </w:tc>
@@ -325,7 +325,7 @@
               <w:jc w:val="left"/>
             </w:pPr>
             <w:r>
-              <w:t xml:space="preserve">-0.7 (-2.6, 1.2)</w:t>
+              <w:t xml:space="preserve">-0.725 (-2.569, 1.155)</w:t>
             </w:r>
           </w:p>
         </w:tc>
@@ -347,7 +347,7 @@
               <w:jc w:val="left"/>
             </w:pPr>
             <w:r>
-              <w:t xml:space="preserve">9.3 (8.5, 10.1)*</w:t>
+              <w:t xml:space="preserve">9.311 (8.491, 10.138)*</w:t>
             </w:r>
           </w:p>
         </w:tc>
@@ -369,7 +369,7 @@
               <w:jc w:val="left"/>
             </w:pPr>
             <w:r>
-              <w:t xml:space="preserve">-6.1 (-9.0, -3.1)*</w:t>
+              <w:t xml:space="preserve">-6.069 (-8.982, -3.061)*</w:t>
             </w:r>
           </w:p>
         </w:tc>
@@ -469,29 +469,29 @@
               <w:jc w:val="left"/>
             </w:pPr>
             <w:r>
-              <w:t xml:space="preserve">0.4 (0.4, 0.5)</w:t>
-            </w:r>
-          </w:p>
-        </w:tc>
-        <w:tc>
-          <w:p>
-            <w:pPr>
-              <w:pStyle w:val="Compact"/>
-              <w:jc w:val="left"/>
-            </w:pPr>
-            <w:r>
-              <w:t xml:space="preserve">12.2 (12.0, 12.3)</w:t>
-            </w:r>
-          </w:p>
-        </w:tc>
-        <w:tc>
-          <w:p>
-            <w:pPr>
-              <w:pStyle w:val="Compact"/>
-              <w:jc w:val="left"/>
-            </w:pPr>
-            <w:r>
-              <w:t xml:space="preserve">9.9 (8.8, 11.0)*</w:t>
+              <w:t xml:space="preserve">0.440 (0.410, 0.470)</w:t>
+            </w:r>
+          </w:p>
+        </w:tc>
+        <w:tc>
+          <w:p>
+            <w:pPr>
+              <w:pStyle w:val="Compact"/>
+              <w:jc w:val="left"/>
+            </w:pPr>
+            <w:r>
+              <w:t xml:space="preserve">12.171 (12.029, 12.313)</w:t>
+            </w:r>
+          </w:p>
+        </w:tc>
+        <w:tc>
+          <w:p>
+            <w:pPr>
+              <w:pStyle w:val="Compact"/>
+              <w:jc w:val="left"/>
+            </w:pPr>
+            <w:r>
+              <w:t xml:space="preserve">9.901 (8.767, 11.048)*</w:t>
             </w:r>
           </w:p>
         </w:tc>
@@ -513,7 +513,7 @@
               <w:jc w:val="left"/>
             </w:pPr>
             <w:r>
-              <w:t xml:space="preserve">8.3 (5.0, 11.8)*</w:t>
+              <w:t xml:space="preserve">8.323 (4.980, 11.773)*</w:t>
             </w:r>
           </w:p>
         </w:tc>
@@ -535,7 +535,7 @@
               <w:jc w:val="left"/>
             </w:pPr>
             <w:r>
-              <w:t xml:space="preserve">12.5 (11.7, 13.3)*</w:t>
+              <w:t xml:space="preserve">12.526 (11.727, 13.330)*</w:t>
             </w:r>
           </w:p>
         </w:tc>
@@ -557,7 +557,7 @@
               <w:jc w:val="left"/>
             </w:pPr>
             <w:r>
-              <w:t xml:space="preserve">4.6 (2.9, 6.4)*</w:t>
+              <w:t xml:space="preserve">4.632 (2.906, 6.386)*</w:t>
             </w:r>
           </w:p>
         </w:tc>
@@ -581,29 +581,29 @@
               <w:jc w:val="left"/>
             </w:pPr>
             <w:r>
-              <w:t xml:space="preserve">0.6 (0.5, 0.7)</w:t>
-            </w:r>
-          </w:p>
-        </w:tc>
-        <w:tc>
-          <w:p>
-            <w:pPr>
-              <w:pStyle w:val="Compact"/>
-              <w:jc w:val="left"/>
-            </w:pPr>
-            <w:r>
-              <w:t xml:space="preserve">6.6 (6.3, 6.8)</w:t>
-            </w:r>
-          </w:p>
-        </w:tc>
-        <w:tc>
-          <w:p>
-            <w:pPr>
-              <w:pStyle w:val="Compact"/>
-              <w:jc w:val="left"/>
-            </w:pPr>
-            <w:r>
-              <w:t xml:space="preserve">6.2 (5.1, 7.3)*</w:t>
+              <w:t xml:space="preserve">0.619 (0.517, 0.721)</w:t>
+            </w:r>
+          </w:p>
+        </w:tc>
+        <w:tc>
+          <w:p>
+            <w:pPr>
+              <w:pStyle w:val="Compact"/>
+              <w:jc w:val="left"/>
+            </w:pPr>
+            <w:r>
+              <w:t xml:space="preserve">6.552 (6.307, 6.798)</w:t>
+            </w:r>
+          </w:p>
+        </w:tc>
+        <w:tc>
+          <w:p>
+            <w:pPr>
+              <w:pStyle w:val="Compact"/>
+              <w:jc w:val="left"/>
+            </w:pPr>
+            <w:r>
+              <w:t xml:space="preserve">6.216 (5.134, 7.310)*</w:t>
             </w:r>
           </w:p>
         </w:tc>
@@ -625,7 +625,7 @@
               <w:jc w:val="left"/>
             </w:pPr>
             <w:r>
-              <w:t xml:space="preserve">10.9 (8.8, 13.0)*</w:t>
+              <w:t xml:space="preserve">10.880 (8.819, 12.981)*</w:t>
             </w:r>
           </w:p>
         </w:tc>
@@ -647,7 +647,7 @@
               <w:jc w:val="left"/>
             </w:pPr>
             <w:r>
-              <w:t xml:space="preserve">0.1 (-0.8, 1.0)</w:t>
+              <w:t xml:space="preserve">0.103 (-0.790, 1.004)</w:t>
             </w:r>
           </w:p>
         </w:tc>
@@ -669,7 +669,7 @@
               <w:jc w:val="left"/>
             </w:pPr>
             <w:r>
-              <w:t xml:space="preserve">16.3 (10.3, 22.7)*</w:t>
+              <w:t xml:space="preserve">16.309 (10.261, 22.689)*</w:t>
             </w:r>
           </w:p>
         </w:tc>
@@ -769,29 +769,29 @@
               <w:jc w:val="left"/>
             </w:pPr>
             <w:r>
-              <w:t xml:space="preserve">0.1 (0.1, 0.2)</w:t>
-            </w:r>
-          </w:p>
-        </w:tc>
-        <w:tc>
-          <w:p>
-            <w:pPr>
-              <w:pStyle w:val="Compact"/>
-              <w:jc w:val="left"/>
-            </w:pPr>
-            <w:r>
-              <w:t xml:space="preserve">4.8 (4.7, 4.9)</w:t>
-            </w:r>
-          </w:p>
-        </w:tc>
-        <w:tc>
-          <w:p>
-            <w:pPr>
-              <w:pStyle w:val="Compact"/>
-              <w:jc w:val="left"/>
-            </w:pPr>
-            <w:r>
-              <w:t xml:space="preserve">11.9 (10.0, 13.8)*</w:t>
+              <w:t xml:space="preserve">0.135 (0.119, 0.151)</w:t>
+            </w:r>
+          </w:p>
+        </w:tc>
+        <w:tc>
+          <w:p>
+            <w:pPr>
+              <w:pStyle w:val="Compact"/>
+              <w:jc w:val="left"/>
+            </w:pPr>
+            <w:r>
+              <w:t xml:space="preserve">4.817 (4.727, 4.907)</w:t>
+            </w:r>
+          </w:p>
+        </w:tc>
+        <w:tc>
+          <w:p>
+            <w:pPr>
+              <w:pStyle w:val="Compact"/>
+              <w:jc w:val="left"/>
+            </w:pPr>
+            <w:r>
+              <w:t xml:space="preserve">11.860 (9.958, 13.795)*</w:t>
             </w:r>
           </w:p>
         </w:tc>
@@ -813,7 +813,7 @@
               <w:jc w:val="left"/>
             </w:pPr>
             <w:r>
-              <w:t xml:space="preserve">11.5 (10.0, 13.0)*</w:t>
+              <w:t xml:space="preserve">11.495 (9.966, 13.046)*</w:t>
             </w:r>
           </w:p>
         </w:tc>
@@ -835,7 +835,7 @@
               <w:jc w:val="left"/>
             </w:pPr>
             <w:r>
-              <w:t xml:space="preserve">0.6 (-4.6, 6.0)</w:t>
+              <w:t xml:space="preserve">0.553 (-4.637, 6.025)</w:t>
             </w:r>
           </w:p>
         </w:tc>
@@ -857,7 +857,7 @@
               <w:jc w:val="left"/>
             </w:pPr>
             <w:r>
-              <w:t xml:space="preserve">12.4 (3.2, 22.4)*</w:t>
+              <w:t xml:space="preserve">12.377 (3.200, 22.371)*</w:t>
             </w:r>
           </w:p>
         </w:tc>
@@ -881,29 +881,29 @@
               <w:jc w:val="left"/>
             </w:pPr>
             <w:r>
-              <w:t xml:space="preserve">0.3 (0.3, 0.4)</w:t>
-            </w:r>
-          </w:p>
-        </w:tc>
-        <w:tc>
-          <w:p>
-            <w:pPr>
-              <w:pStyle w:val="Compact"/>
-              <w:jc w:val="left"/>
-            </w:pPr>
-            <w:r>
-              <w:t xml:space="preserve">3.1 (2.9, 3.3)</w:t>
-            </w:r>
-          </w:p>
-        </w:tc>
-        <w:tc>
-          <w:p>
-            <w:pPr>
-              <w:pStyle w:val="Compact"/>
-              <w:jc w:val="left"/>
-            </w:pPr>
-            <w:r>
-              <w:t xml:space="preserve">7.3 (6.0, 8.6)*</w:t>
+              <w:t xml:space="preserve">0.326 (0.254, 0.398)</w:t>
+            </w:r>
+          </w:p>
+        </w:tc>
+        <w:tc>
+          <w:p>
+            <w:pPr>
+              <w:pStyle w:val="Compact"/>
+              <w:jc w:val="left"/>
+            </w:pPr>
+            <w:r>
+              <w:t xml:space="preserve">3.111 (2.942, 3.279)</w:t>
+            </w:r>
+          </w:p>
+        </w:tc>
+        <w:tc>
+          <w:p>
+            <w:pPr>
+              <w:pStyle w:val="Compact"/>
+              <w:jc w:val="left"/>
+            </w:pPr>
+            <w:r>
+              <w:t xml:space="preserve">7.317 (6.007, 8.644)*</w:t>
             </w:r>
           </w:p>
         </w:tc>
@@ -925,7 +925,7 @@
               <w:jc w:val="left"/>
             </w:pPr>
             <w:r>
-              <w:t xml:space="preserve">7.6 (5.6, 9.7)*</w:t>
+              <w:t xml:space="preserve">7.602 (5.558, 9.685)*</w:t>
             </w:r>
           </w:p>
         </w:tc>
@@ -947,7 +947,7 @@
               <w:jc w:val="left"/>
             </w:pPr>
             <w:r>
-              <w:t xml:space="preserve">-0.4 (-2.0, 1.1)</w:t>
+              <w:t xml:space="preserve">-0.441 (-1.991, 1.134)</w:t>
             </w:r>
           </w:p>
         </w:tc>
@@ -969,7 +969,7 @@
               <w:jc w:val="left"/>
             </w:pPr>
             <w:r>
-              <w:t xml:space="preserve">33.3 (26.7, 40.2)*</w:t>
+              <w:t xml:space="preserve">33.277 (26.729, 40.165)*</w:t>
             </w:r>
           </w:p>
         </w:tc>
@@ -1069,29 +1069,29 @@
               <w:jc w:val="left"/>
             </w:pPr>
             <w:r>
-              <w:t xml:space="preserve">0.1 (0.0, 0.1)</w:t>
-            </w:r>
-          </w:p>
-        </w:tc>
-        <w:tc>
-          <w:p>
-            <w:pPr>
-              <w:pStyle w:val="Compact"/>
-              <w:jc w:val="left"/>
-            </w:pPr>
-            <w:r>
-              <w:t xml:space="preserve">1.2 (1.2, 1.2)</w:t>
-            </w:r>
-          </w:p>
-        </w:tc>
-        <w:tc>
-          <w:p>
-            <w:pPr>
-              <w:pStyle w:val="Compact"/>
-              <w:jc w:val="left"/>
-            </w:pPr>
-            <w:r>
-              <w:t xml:space="preserve">1.7 (-0.5, 3.9)</w:t>
+              <w:t xml:space="preserve">0.053 (0.042, 0.063)</w:t>
+            </w:r>
+          </w:p>
+        </w:tc>
+        <w:tc>
+          <w:p>
+            <w:pPr>
+              <w:pStyle w:val="Compact"/>
+              <w:jc w:val="left"/>
+            </w:pPr>
+            <w:r>
+              <w:t xml:space="preserve">1.204 (1.159, 1.248)</w:t>
+            </w:r>
+          </w:p>
+        </w:tc>
+        <w:tc>
+          <w:p>
+            <w:pPr>
+              <w:pStyle w:val="Compact"/>
+              <w:jc w:val="left"/>
+            </w:pPr>
+            <w:r>
+              <w:t xml:space="preserve">1.683 (-0.456, 3.868)</w:t>
             </w:r>
           </w:p>
         </w:tc>
@@ -1113,7 +1113,7 @@
               <w:jc w:val="left"/>
             </w:pPr>
             <w:r>
-              <w:t xml:space="preserve">-1.8 (-6.3, 2.9)</w:t>
+              <w:t xml:space="preserve">-1.782 (-6.274, 2.926)</w:t>
             </w:r>
           </w:p>
         </w:tc>
@@ -1135,7 +1135,7 @@
               <w:jc w:val="left"/>
             </w:pPr>
             <w:r>
-              <w:t xml:space="preserve">-9.2 (-14.5, -3.5)*</w:t>
+              <w:t xml:space="preserve">-9.197 (-14.530, -3.533)*</w:t>
             </w:r>
           </w:p>
         </w:tc>
@@ -1157,7 +1157,7 @@
               <w:jc w:val="left"/>
             </w:pPr>
             <w:r>
-              <w:t xml:space="preserve">43.0 (37.1, 49.3)*</w:t>
+              <w:t xml:space="preserve">43.037 (37.054, 49.281)*</w:t>
             </w:r>
           </w:p>
         </w:tc>
@@ -1181,29 +1181,29 @@
               <w:jc w:val="left"/>
             </w:pPr>
             <w:r>
-              <w:t xml:space="preserve">0.0 (0.0, 0.1)</w:t>
-            </w:r>
-          </w:p>
-        </w:tc>
-        <w:tc>
-          <w:p>
-            <w:pPr>
-              <w:pStyle w:val="Compact"/>
-              <w:jc w:val="left"/>
-            </w:pPr>
-            <w:r>
-              <w:t xml:space="preserve">0.6 (0.5, 0.7)</w:t>
-            </w:r>
-          </w:p>
-        </w:tc>
-        <w:tc>
-          <w:p>
-            <w:pPr>
-              <w:pStyle w:val="Compact"/>
-              <w:jc w:val="left"/>
-            </w:pPr>
-            <w:r>
-              <w:t xml:space="preserve">-0.1 (-4.0, 3.9)</w:t>
+              <w:t xml:space="preserve">0.036 (0.008, 0.063)</w:t>
+            </w:r>
+          </w:p>
+        </w:tc>
+        <w:tc>
+          <w:p>
+            <w:pPr>
+              <w:pStyle w:val="Compact"/>
+              <w:jc w:val="left"/>
+            </w:pPr>
+            <w:r>
+              <w:t xml:space="preserve">0.578 (0.506, 0.651)</w:t>
+            </w:r>
+          </w:p>
+        </w:tc>
+        <w:tc>
+          <w:p>
+            <w:pPr>
+              <w:pStyle w:val="Compact"/>
+              <w:jc w:val="left"/>
+            </w:pPr>
+            <w:r>
+              <w:t xml:space="preserve">-0.100 (-3.958, 3.914)</w:t>
             </w:r>
           </w:p>
         </w:tc>
@@ -1225,7 +1225,7 @@
               <w:jc w:val="left"/>
             </w:pPr>
             <w:r>
-              <w:t xml:space="preserve">2.0 (-8.7, 13.9)</w:t>
+              <w:t xml:space="preserve">1.982 (-8.668, 13.873)</w:t>
             </w:r>
           </w:p>
         </w:tc>
@@ -1247,7 +1247,7 @@
               <w:jc w:val="left"/>
             </w:pPr>
             <w:r>
-              <w:t xml:space="preserve">-12.6 (-20.3, -4.1)*</w:t>
+              <w:t xml:space="preserve">-12.561 (-20.276, -4.101)*</w:t>
             </w:r>
           </w:p>
         </w:tc>
@@ -1269,7 +1269,7 @@
               <w:jc w:val="left"/>
             </w:pPr>
             <w:r>
-              <w:t xml:space="preserve">23.6 (19.2, 28.2)*</w:t>
+              <w:t xml:space="preserve">23.621 (19.203, 28.204)*</w:t>
             </w:r>
           </w:p>
         </w:tc>
@@ -1369,29 +1369,29 @@
               <w:jc w:val="left"/>
             </w:pPr>
             <w:r>
-              <w:t xml:space="preserve">0.3 (0.2, 0.3)</w:t>
-            </w:r>
-          </w:p>
-        </w:tc>
-        <w:tc>
-          <w:p>
-            <w:pPr>
-              <w:pStyle w:val="Compact"/>
-              <w:jc w:val="left"/>
-            </w:pPr>
-            <w:r>
-              <w:t xml:space="preserve">8.2 (8.0, 8.3)</w:t>
-            </w:r>
-          </w:p>
-        </w:tc>
-        <w:tc>
-          <w:p>
-            <w:pPr>
-              <w:pStyle w:val="Compact"/>
-              <w:jc w:val="left"/>
-            </w:pPr>
-            <w:r>
-              <w:t xml:space="preserve">9.3 (3.9, 15.0)*</w:t>
+              <w:t xml:space="preserve">0.252 (0.229, 0.275)</w:t>
+            </w:r>
+          </w:p>
+        </w:tc>
+        <w:tc>
+          <w:p>
+            <w:pPr>
+              <w:pStyle w:val="Compact"/>
+              <w:jc w:val="left"/>
+            </w:pPr>
+            <w:r>
+              <w:t xml:space="preserve">8.151 (8.035, 8.266)</w:t>
+            </w:r>
+          </w:p>
+        </w:tc>
+        <w:tc>
+          <w:p>
+            <w:pPr>
+              <w:pStyle w:val="Compact"/>
+              <w:jc w:val="left"/>
+            </w:pPr>
+            <w:r>
+              <w:t xml:space="preserve">9.334 (3.912, 15.040)*</w:t>
             </w:r>
           </w:p>
         </w:tc>
@@ -1413,7 +1413,7 @@
               <w:jc w:val="left"/>
             </w:pPr>
             <w:r>
-              <w:t xml:space="preserve">7.5 (1.7, 13.8)*</w:t>
+              <w:t xml:space="preserve">7.545 (1.679, 13.750)*</w:t>
             </w:r>
           </w:p>
         </w:tc>
@@ -1435,7 +1435,7 @@
               <w:jc w:val="left"/>
             </w:pPr>
             <w:r>
-              <w:t xml:space="preserve">23.2 (-30.4, 118.1)</w:t>
+              <w:t xml:space="preserve">23.222 (-30.373, 118.071)</w:t>
             </w:r>
           </w:p>
         </w:tc>
@@ -1457,7 +1457,7 @@
               <w:jc w:val="left"/>
             </w:pPr>
             <w:r>
-              <w:t xml:space="preserve">9.1 (7.9, 10.3)*</w:t>
+              <w:t xml:space="preserve">9.094 (7.884, 10.318)*</w:t>
             </w:r>
           </w:p>
         </w:tc>
@@ -1481,29 +1481,29 @@
               <w:jc w:val="left"/>
             </w:pPr>
             <w:r>
-              <w:t xml:space="preserve">0.3 (0.2, 0.3)</w:t>
-            </w:r>
-          </w:p>
-        </w:tc>
-        <w:tc>
-          <w:p>
-            <w:pPr>
-              <w:pStyle w:val="Compact"/>
-              <w:jc w:val="left"/>
-            </w:pPr>
-            <w:r>
-              <w:t xml:space="preserve">4.2 (4.0, 4.4)</w:t>
-            </w:r>
-          </w:p>
-        </w:tc>
-        <w:tc>
-          <w:p>
-            <w:pPr>
-              <w:pStyle w:val="Compact"/>
-              <w:jc w:val="left"/>
-            </w:pPr>
-            <w:r>
-              <w:t xml:space="preserve">7.2 (4.8, 9.6)*</w:t>
+              <w:t xml:space="preserve">0.258 (0.191, 0.325)</w:t>
+            </w:r>
+          </w:p>
+        </w:tc>
+        <w:tc>
+          <w:p>
+            <w:pPr>
+              <w:pStyle w:val="Compact"/>
+              <w:jc w:val="left"/>
+            </w:pPr>
+            <w:r>
+              <w:t xml:space="preserve">4.174 (3.977, 4.370)</w:t>
+            </w:r>
+          </w:p>
+        </w:tc>
+        <w:tc>
+          <w:p>
+            <w:pPr>
+              <w:pStyle w:val="Compact"/>
+              <w:jc w:val="left"/>
+            </w:pPr>
+            <w:r>
+              <w:t xml:space="preserve">7.176 (4.842, 9.561)*</w:t>
             </w:r>
           </w:p>
         </w:tc>
@@ -1525,7 +1525,7 @@
               <w:jc w:val="left"/>
             </w:pPr>
             <w:r>
-              <w:t xml:space="preserve">14.5 (10.3, 18.9)*</w:t>
+              <w:t xml:space="preserve">14.522 (10.314, 18.890)*</w:t>
             </w:r>
           </w:p>
         </w:tc>
@@ -1547,7 +1547,7 @@
               <w:jc w:val="left"/>
             </w:pPr>
             <w:r>
-              <w:t xml:space="preserve">-0.7 (-1.9, 0.6)</w:t>
+              <w:t xml:space="preserve">-0.663 (-1.930, 0.620)</w:t>
             </w:r>
           </w:p>
         </w:tc>
@@ -1569,7 +1569,7 @@
               <w:jc w:val="left"/>
             </w:pPr>
             <w:r>
-              <w:t xml:space="preserve">34.1 (1.6, 77.1)*</w:t>
+              <w:t xml:space="preserve">34.134 (1.583, 77.114)*</w:t>
             </w:r>
           </w:p>
         </w:tc>
@@ -1786,29 +1786,29 @@
               <w:jc w:val="left"/>
             </w:pPr>
             <w:r>
-              <w:t xml:space="preserve">0.7 (0.6, 0.8)</w:t>
-            </w:r>
-          </w:p>
-        </w:tc>
-        <w:tc>
-          <w:p>
-            <w:pPr>
-              <w:pStyle w:val="Compact"/>
-              <w:jc w:val="left"/>
-            </w:pPr>
-            <w:r>
-              <w:t xml:space="preserve">1.9 (1.8, 1.9)</w:t>
-            </w:r>
-          </w:p>
-        </w:tc>
-        <w:tc>
-          <w:p>
-            <w:pPr>
-              <w:pStyle w:val="Compact"/>
-              <w:jc w:val="left"/>
-            </w:pPr>
-            <w:r>
-              <w:t xml:space="preserve">3.1 (2.2, 4.0)*</w:t>
+              <w:t xml:space="preserve">0.711 (0.584, 0.838)</w:t>
+            </w:r>
+          </w:p>
+        </w:tc>
+        <w:tc>
+          <w:p>
+            <w:pPr>
+              <w:pStyle w:val="Compact"/>
+              <w:jc w:val="left"/>
+            </w:pPr>
+            <w:r>
+              <w:t xml:space="preserve">1.857 (1.785, 1.930)</w:t>
+            </w:r>
+          </w:p>
+        </w:tc>
+        <w:tc>
+          <w:p>
+            <w:pPr>
+              <w:pStyle w:val="Compact"/>
+              <w:jc w:val="left"/>
+            </w:pPr>
+            <w:r>
+              <w:t xml:space="preserve">3.099 (2.192, 4.014)*</w:t>
             </w:r>
           </w:p>
         </w:tc>
@@ -1950,29 +1950,29 @@
               <w:jc w:val="left"/>
             </w:pPr>
             <w:r>
-              <w:t xml:space="preserve">0.4 (0.4, 0.5)</w:t>
-            </w:r>
-          </w:p>
-        </w:tc>
-        <w:tc>
-          <w:p>
-            <w:pPr>
-              <w:pStyle w:val="Compact"/>
-              <w:jc w:val="left"/>
-            </w:pPr>
-            <w:r>
-              <w:t xml:space="preserve">12.2 (12.0, 12.3)</w:t>
-            </w:r>
-          </w:p>
-        </w:tc>
-        <w:tc>
-          <w:p>
-            <w:pPr>
-              <w:pStyle w:val="Compact"/>
-              <w:jc w:val="left"/>
-            </w:pPr>
-            <w:r>
-              <w:t xml:space="preserve">9.9 (8.8, 11.0)*</w:t>
+              <w:t xml:space="preserve">0.440 (0.410, 0.470)</w:t>
+            </w:r>
+          </w:p>
+        </w:tc>
+        <w:tc>
+          <w:p>
+            <w:pPr>
+              <w:pStyle w:val="Compact"/>
+              <w:jc w:val="left"/>
+            </w:pPr>
+            <w:r>
+              <w:t xml:space="preserve">12.171 (12.029, 12.313)</w:t>
+            </w:r>
+          </w:p>
+        </w:tc>
+        <w:tc>
+          <w:p>
+            <w:pPr>
+              <w:pStyle w:val="Compact"/>
+              <w:jc w:val="left"/>
+            </w:pPr>
+            <w:r>
+              <w:t xml:space="preserve">9.901 (8.767, 11.048)*</w:t>
             </w:r>
           </w:p>
         </w:tc>
@@ -1994,7 +1994,7 @@
               <w:jc w:val="left"/>
             </w:pPr>
             <w:r>
-              <w:t xml:space="preserve">14.8 (5.8, 24.7)*</w:t>
+              <w:t xml:space="preserve">14.815 (5.752, 24.654)*</w:t>
             </w:r>
           </w:p>
         </w:tc>
@@ -2046,29 +2046,29 @@
               <w:jc w:val="left"/>
             </w:pPr>
             <w:r>
-              <w:t xml:space="preserve">0.6 (0.5, 0.7)</w:t>
-            </w:r>
-          </w:p>
-        </w:tc>
-        <w:tc>
-          <w:p>
-            <w:pPr>
-              <w:pStyle w:val="Compact"/>
-              <w:jc w:val="left"/>
-            </w:pPr>
-            <w:r>
-              <w:t xml:space="preserve">6.6 (6.3, 6.8)</w:t>
-            </w:r>
-          </w:p>
-        </w:tc>
-        <w:tc>
-          <w:p>
-            <w:pPr>
-              <w:pStyle w:val="Compact"/>
-              <w:jc w:val="left"/>
-            </w:pPr>
-            <w:r>
-              <w:t xml:space="preserve">6.2 (5.1, 7.3)*</w:t>
+              <w:t xml:space="preserve">0.619 (0.517, 0.721)</w:t>
+            </w:r>
+          </w:p>
+        </w:tc>
+        <w:tc>
+          <w:p>
+            <w:pPr>
+              <w:pStyle w:val="Compact"/>
+              <w:jc w:val="left"/>
+            </w:pPr>
+            <w:r>
+              <w:t xml:space="preserve">6.552 (6.307, 6.798)</w:t>
+            </w:r>
+          </w:p>
+        </w:tc>
+        <w:tc>
+          <w:p>
+            <w:pPr>
+              <w:pStyle w:val="Compact"/>
+              <w:jc w:val="left"/>
+            </w:pPr>
+            <w:r>
+              <w:t xml:space="preserve">6.216 (5.134, 7.310)*</w:t>
             </w:r>
           </w:p>
         </w:tc>
@@ -2210,29 +2210,29 @@
               <w:jc w:val="left"/>
             </w:pPr>
             <w:r>
-              <w:t xml:space="preserve">0.1 (0.1, 0.2)</w:t>
-            </w:r>
-          </w:p>
-        </w:tc>
-        <w:tc>
-          <w:p>
-            <w:pPr>
-              <w:pStyle w:val="Compact"/>
-              <w:jc w:val="left"/>
-            </w:pPr>
-            <w:r>
-              <w:t xml:space="preserve">4.8 (4.7, 4.9)</w:t>
-            </w:r>
-          </w:p>
-        </w:tc>
-        <w:tc>
-          <w:p>
-            <w:pPr>
-              <w:pStyle w:val="Compact"/>
-              <w:jc w:val="left"/>
-            </w:pPr>
-            <w:r>
-              <w:t xml:space="preserve">11.9 (10.0, 13.8)*</w:t>
+              <w:t xml:space="preserve">0.135 (0.119, 0.151)</w:t>
+            </w:r>
+          </w:p>
+        </w:tc>
+        <w:tc>
+          <w:p>
+            <w:pPr>
+              <w:pStyle w:val="Compact"/>
+              <w:jc w:val="left"/>
+            </w:pPr>
+            <w:r>
+              <w:t xml:space="preserve">4.817 (4.727, 4.907)</w:t>
+            </w:r>
+          </w:p>
+        </w:tc>
+        <w:tc>
+          <w:p>
+            <w:pPr>
+              <w:pStyle w:val="Compact"/>
+              <w:jc w:val="left"/>
+            </w:pPr>
+            <w:r>
+              <w:t xml:space="preserve">11.860 (9.958, 13.795)*</w:t>
             </w:r>
           </w:p>
         </w:tc>
@@ -2254,7 +2254,7 @@
               <w:jc w:val="left"/>
             </w:pPr>
             <w:r>
-              <w:t xml:space="preserve">30.9 (26.3, 35.6)*</w:t>
+              <w:t xml:space="preserve">30.876 (26.325, 35.590)*</w:t>
             </w:r>
           </w:p>
         </w:tc>
@@ -2306,29 +2306,29 @@
               <w:jc w:val="left"/>
             </w:pPr>
             <w:r>
-              <w:t xml:space="preserve">0.3 (0.3, 0.4)</w:t>
-            </w:r>
-          </w:p>
-        </w:tc>
-        <w:tc>
-          <w:p>
-            <w:pPr>
-              <w:pStyle w:val="Compact"/>
-              <w:jc w:val="left"/>
-            </w:pPr>
-            <w:r>
-              <w:t xml:space="preserve">3.1 (2.9, 3.3)</w:t>
-            </w:r>
-          </w:p>
-        </w:tc>
-        <w:tc>
-          <w:p>
-            <w:pPr>
-              <w:pStyle w:val="Compact"/>
-              <w:jc w:val="left"/>
-            </w:pPr>
-            <w:r>
-              <w:t xml:space="preserve">7.3 (6.0, 8.6)*</w:t>
+              <w:t xml:space="preserve">0.326 (0.254, 0.398)</w:t>
+            </w:r>
+          </w:p>
+        </w:tc>
+        <w:tc>
+          <w:p>
+            <w:pPr>
+              <w:pStyle w:val="Compact"/>
+              <w:jc w:val="left"/>
+            </w:pPr>
+            <w:r>
+              <w:t xml:space="preserve">3.111 (2.942, 3.279)</w:t>
+            </w:r>
+          </w:p>
+        </w:tc>
+        <w:tc>
+          <w:p>
+            <w:pPr>
+              <w:pStyle w:val="Compact"/>
+              <w:jc w:val="left"/>
+            </w:pPr>
+            <w:r>
+              <w:t xml:space="preserve">7.317 (6.007, 8.644)*</w:t>
             </w:r>
           </w:p>
         </w:tc>
@@ -2470,29 +2470,29 @@
               <w:jc w:val="left"/>
             </w:pPr>
             <w:r>
-              <w:t xml:space="preserve">0.1 (0.0, 0.1)</w:t>
-            </w:r>
-          </w:p>
-        </w:tc>
-        <w:tc>
-          <w:p>
-            <w:pPr>
-              <w:pStyle w:val="Compact"/>
-              <w:jc w:val="left"/>
-            </w:pPr>
-            <w:r>
-              <w:t xml:space="preserve">1.2 (1.2, 1.2)</w:t>
-            </w:r>
-          </w:p>
-        </w:tc>
-        <w:tc>
-          <w:p>
-            <w:pPr>
-              <w:pStyle w:val="Compact"/>
-              <w:jc w:val="left"/>
-            </w:pPr>
-            <w:r>
-              <w:t xml:space="preserve">1.7 (-0.5, 3.9)</w:t>
+              <w:t xml:space="preserve">0.053 (0.042, 0.063)</w:t>
+            </w:r>
+          </w:p>
+        </w:tc>
+        <w:tc>
+          <w:p>
+            <w:pPr>
+              <w:pStyle w:val="Compact"/>
+              <w:jc w:val="left"/>
+            </w:pPr>
+            <w:r>
+              <w:t xml:space="preserve">1.204 (1.159, 1.248)</w:t>
+            </w:r>
+          </w:p>
+        </w:tc>
+        <w:tc>
+          <w:p>
+            <w:pPr>
+              <w:pStyle w:val="Compact"/>
+              <w:jc w:val="left"/>
+            </w:pPr>
+            <w:r>
+              <w:t xml:space="preserve">1.683 (-0.456, 3.868)</w:t>
             </w:r>
           </w:p>
         </w:tc>
@@ -2514,7 +2514,7 @@
               <w:jc w:val="left"/>
             </w:pPr>
             <w:r>
-              <w:t xml:space="preserve">20.3 (11.6, 29.8)*</w:t>
+              <w:t xml:space="preserve">20.340 (11.604, 29.760)*</w:t>
             </w:r>
           </w:p>
         </w:tc>
@@ -2536,7 +2536,7 @@
               <w:jc w:val="left"/>
             </w:pPr>
             <w:r>
-              <w:t xml:space="preserve">-5.4 (-7.4, -3.3)*</w:t>
+              <w:t xml:space="preserve">-5.366 (-7.407, -3.279)*</w:t>
             </w:r>
           </w:p>
         </w:tc>
@@ -2558,7 +2558,7 @@
               <w:jc w:val="left"/>
             </w:pPr>
             <w:r>
-              <w:t xml:space="preserve">-8.2 (-10.6, -5.7)*</w:t>
+              <w:t xml:space="preserve">-8.189 (-10.570, -5.745)*</w:t>
             </w:r>
           </w:p>
         </w:tc>
@@ -2582,29 +2582,29 @@
               <w:jc w:val="left"/>
             </w:pPr>
             <w:r>
-              <w:t xml:space="preserve">0.0 (0.0, 0.1)</w:t>
-            </w:r>
-          </w:p>
-        </w:tc>
-        <w:tc>
-          <w:p>
-            <w:pPr>
-              <w:pStyle w:val="Compact"/>
-              <w:jc w:val="left"/>
-            </w:pPr>
-            <w:r>
-              <w:t xml:space="preserve">0.6 (0.5, 0.7)</w:t>
-            </w:r>
-          </w:p>
-        </w:tc>
-        <w:tc>
-          <w:p>
-            <w:pPr>
-              <w:pStyle w:val="Compact"/>
-              <w:jc w:val="left"/>
-            </w:pPr>
-            <w:r>
-              <w:t xml:space="preserve">-0.1 (-4.0, 3.9)</w:t>
+              <w:t xml:space="preserve">0.036 (0.008, 0.063)</w:t>
+            </w:r>
+          </w:p>
+        </w:tc>
+        <w:tc>
+          <w:p>
+            <w:pPr>
+              <w:pStyle w:val="Compact"/>
+              <w:jc w:val="left"/>
+            </w:pPr>
+            <w:r>
+              <w:t xml:space="preserve">0.578 (0.506, 0.651)</w:t>
+            </w:r>
+          </w:p>
+        </w:tc>
+        <w:tc>
+          <w:p>
+            <w:pPr>
+              <w:pStyle w:val="Compact"/>
+              <w:jc w:val="left"/>
+            </w:pPr>
+            <w:r>
+              <w:t xml:space="preserve">-0.100 (-3.958, 3.914)</w:t>
             </w:r>
           </w:p>
         </w:tc>
@@ -2626,7 +2626,7 @@
               <w:jc w:val="left"/>
             </w:pPr>
             <w:r>
-              <w:t xml:space="preserve">-9.4 (-24.7, 8.9)</w:t>
+              <w:t xml:space="preserve">-9.426 (-24.674, 8.908)</w:t>
             </w:r>
           </w:p>
         </w:tc>
@@ -2648,7 +2648,7 @@
               <w:jc w:val="left"/>
             </w:pPr>
             <w:r>
-              <w:t xml:space="preserve">-1.9 (-5.1, 1.4)</w:t>
+              <w:t xml:space="preserve">-1.910 (-5.067, 1.352)</w:t>
             </w:r>
           </w:p>
         </w:tc>
@@ -2762,29 +2762,29 @@
               <w:jc w:val="left"/>
             </w:pPr>
             <w:r>
-              <w:t xml:space="preserve">0.3 (0.2, 0.3)</w:t>
-            </w:r>
-          </w:p>
-        </w:tc>
-        <w:tc>
-          <w:p>
-            <w:pPr>
-              <w:pStyle w:val="Compact"/>
-              <w:jc w:val="left"/>
-            </w:pPr>
-            <w:r>
-              <w:t xml:space="preserve">8.2 (8.0, 8.3)</w:t>
-            </w:r>
-          </w:p>
-        </w:tc>
-        <w:tc>
-          <w:p>
-            <w:pPr>
-              <w:pStyle w:val="Compact"/>
-              <w:jc w:val="left"/>
-            </w:pPr>
-            <w:r>
-              <w:t xml:space="preserve">9.3 (3.9, 15.0)*</w:t>
+              <w:t xml:space="preserve">0.252 (0.229, 0.275)</w:t>
+            </w:r>
+          </w:p>
+        </w:tc>
+        <w:tc>
+          <w:p>
+            <w:pPr>
+              <w:pStyle w:val="Compact"/>
+              <w:jc w:val="left"/>
+            </w:pPr>
+            <w:r>
+              <w:t xml:space="preserve">8.151 (8.035, 8.266)</w:t>
+            </w:r>
+          </w:p>
+        </w:tc>
+        <w:tc>
+          <w:p>
+            <w:pPr>
+              <w:pStyle w:val="Compact"/>
+              <w:jc w:val="left"/>
+            </w:pPr>
+            <w:r>
+              <w:t xml:space="preserve">9.334 (3.912, 15.040)*</w:t>
             </w:r>
           </w:p>
         </w:tc>
@@ -2806,7 +2806,7 @@
               <w:jc w:val="left"/>
             </w:pPr>
             <w:r>
-              <w:t xml:space="preserve">-1.0 (-17.2, 18.2)</w:t>
+              <w:t xml:space="preserve">-1.031 (-17.166, 18.246)</w:t>
             </w:r>
           </w:p>
         </w:tc>
@@ -2828,7 +2828,7 @@
               <w:jc w:val="left"/>
             </w:pPr>
             <w:r>
-              <w:t xml:space="preserve">18.4 (0.9, 38.8)*</w:t>
+              <w:t xml:space="preserve">18.380 (0.938, 38.835)*</w:t>
             </w:r>
           </w:p>
         </w:tc>
@@ -2866,29 +2866,29 @@
               <w:jc w:val="left"/>
             </w:pPr>
             <w:r>
-              <w:t xml:space="preserve">0.3 (0.2, 0.3)</w:t>
-            </w:r>
-          </w:p>
-        </w:tc>
-        <w:tc>
-          <w:p>
-            <w:pPr>
-              <w:pStyle w:val="Compact"/>
-              <w:jc w:val="left"/>
-            </w:pPr>
-            <w:r>
-              <w:t xml:space="preserve">4.2 (4.0, 4.4)</w:t>
-            </w:r>
-          </w:p>
-        </w:tc>
-        <w:tc>
-          <w:p>
-            <w:pPr>
-              <w:pStyle w:val="Compact"/>
-              <w:jc w:val="left"/>
-            </w:pPr>
-            <w:r>
-              <w:t xml:space="preserve">7.2 (4.8, 9.6)*</w:t>
+              <w:t xml:space="preserve">0.258 (0.191, 0.325)</w:t>
+            </w:r>
+          </w:p>
+        </w:tc>
+        <w:tc>
+          <w:p>
+            <w:pPr>
+              <w:pStyle w:val="Compact"/>
+              <w:jc w:val="left"/>
+            </w:pPr>
+            <w:r>
+              <w:t xml:space="preserve">4.174 (3.977, 4.370)</w:t>
+            </w:r>
+          </w:p>
+        </w:tc>
+        <w:tc>
+          <w:p>
+            <w:pPr>
+              <w:pStyle w:val="Compact"/>
+              <w:jc w:val="left"/>
+            </w:pPr>
+            <w:r>
+              <w:t xml:space="preserve">7.176 (4.842, 9.561)*</w:t>
             </w:r>
           </w:p>
         </w:tc>
@@ -3044,7 +3044,7 @@
     </w:lvl>
   </w:abstractNum>
   <w:abstractNum w:abstractNumId="990">
-    <w:nsid w:val="6f6cb60e"/>
+    <w:nsid w:val="28a0b0e2"/>
     <w:multiLevelType w:val="multilevel"/>
     <w:lvl w:ilvl="0">
       <w:numFmt w:val="bullet"/>

</xml_diff>

<commit_message>
update with 2016 data
</commit_message>
<xml_diff>
--- a/output/table1_joinpoint_1979_2015.docx
+++ b/output/table1_joinpoint_1979_2015.docx
@@ -281,29 +281,29 @@
               <w:jc w:val="left"/>
             </w:pPr>
             <w:r>
-              <w:t xml:space="preserve">0.7 (0.6, 0.8)</w:t>
-            </w:r>
-          </w:p>
-        </w:tc>
-        <w:tc>
-          <w:p>
-            <w:pPr>
-              <w:pStyle w:val="Compact"/>
-              <w:jc w:val="left"/>
-            </w:pPr>
-            <w:r>
-              <w:t xml:space="preserve">1.9 (1.8, 1.9)</w:t>
-            </w:r>
-          </w:p>
-        </w:tc>
-        <w:tc>
-          <w:p>
-            <w:pPr>
-              <w:pStyle w:val="Compact"/>
-              <w:jc w:val="left"/>
-            </w:pPr>
-            <w:r>
-              <w:t xml:space="preserve">2.6 (1.7, 3.5)*</w:t>
+              <w:t xml:space="preserve">0.711 (0.584, 0.838)</w:t>
+            </w:r>
+          </w:p>
+        </w:tc>
+        <w:tc>
+          <w:p>
+            <w:pPr>
+              <w:pStyle w:val="Compact"/>
+              <w:jc w:val="left"/>
+            </w:pPr>
+            <w:r>
+              <w:t xml:space="preserve">1.858 (1.785, 1.931)</w:t>
+            </w:r>
+          </w:p>
+        </w:tc>
+        <w:tc>
+          <w:p>
+            <w:pPr>
+              <w:pStyle w:val="Compact"/>
+              <w:jc w:val="left"/>
+            </w:pPr>
+            <w:r>
+              <w:t xml:space="preserve">2.612 (1.686, 3.546)*</w:t>
             </w:r>
           </w:p>
         </w:tc>
@@ -325,7 +325,7 @@
               <w:jc w:val="left"/>
             </w:pPr>
             <w:r>
-              <w:t xml:space="preserve">-0.8 (-2.8, 1.2)</w:t>
+              <w:t xml:space="preserve">-0.819 (-2.829, 1.233)</w:t>
             </w:r>
           </w:p>
         </w:tc>
@@ -347,7 +347,7 @@
               <w:jc w:val="left"/>
             </w:pPr>
             <w:r>
-              <w:t xml:space="preserve">9.5 (8.6, 10.4)*</w:t>
+              <w:t xml:space="preserve">9.468 (8.572, 10.372)*</w:t>
             </w:r>
           </w:p>
         </w:tc>
@@ -369,7 +369,7 @@
               <w:jc w:val="left"/>
             </w:pPr>
             <w:r>
-              <w:t xml:space="preserve">-7.5 (-9.7, -5.3)*</w:t>
+              <w:t xml:space="preserve">-7.516 (-9.692, -5.288)*</w:t>
             </w:r>
           </w:p>
         </w:tc>
@@ -469,18 +469,18 @@
               <w:jc w:val="left"/>
             </w:pPr>
             <w:r>
-              <w:t xml:space="preserve">0.4 (0.4, 0.5)</w:t>
-            </w:r>
-          </w:p>
-        </w:tc>
-        <w:tc>
-          <w:p>
-            <w:pPr>
-              <w:pStyle w:val="Compact"/>
-              <w:jc w:val="left"/>
-            </w:pPr>
-            <w:r>
-              <w:t xml:space="preserve">12.2 (12.1, 12.3)</w:t>
+              <w:t xml:space="preserve">0.440 (0.410, 0.470)</w:t>
+            </w:r>
+          </w:p>
+        </w:tc>
+        <w:tc>
+          <w:p>
+            <w:pPr>
+              <w:pStyle w:val="Compact"/>
+              <w:jc w:val="left"/>
+            </w:pPr>
+            <w:r>
+              <w:t xml:space="preserve">12.192 (12.050, 12.334)</w:t>
             </w:r>
           </w:p>
         </w:tc>
@@ -509,7 +509,7 @@
               <w:jc w:val="left"/>
             </w:pPr>
             <w:r>
-              <w:t xml:space="preserve">11.1 (10.6, 11.6)*</w:t>
+              <w:t xml:space="preserve">11.118 (10.602, 11.636)*</w:t>
             </w:r>
           </w:p>
         </w:tc>
@@ -531,7 +531,7 @@
               <w:jc w:val="left"/>
             </w:pPr>
             <w:r>
-              <w:t xml:space="preserve">4.0 (1.4, 6.6)*</w:t>
+              <w:t xml:space="preserve">4.012 (1.448, 6.641)*</w:t>
             </w:r>
           </w:p>
         </w:tc>
@@ -553,7 +553,7 @@
               <w:jc w:val="left"/>
             </w:pPr>
             <w:r>
-              <w:t xml:space="preserve">18.1 (13.0, 23.6)*</w:t>
+              <w:t xml:space="preserve">18.149 (12.977, 23.558)*</w:t>
             </w:r>
           </w:p>
         </w:tc>
@@ -577,18 +577,18 @@
               <w:jc w:val="left"/>
             </w:pPr>
             <w:r>
-              <w:t xml:space="preserve">0.6 (0.5, 0.7)</w:t>
-            </w:r>
-          </w:p>
-        </w:tc>
-        <w:tc>
-          <w:p>
-            <w:pPr>
-              <w:pStyle w:val="Compact"/>
-              <w:jc w:val="left"/>
-            </w:pPr>
-            <w:r>
-              <w:t xml:space="preserve">6.6 (6.3, 6.8)</w:t>
+              <w:t xml:space="preserve">0.619 (0.517, 0.721)</w:t>
+            </w:r>
+          </w:p>
+        </w:tc>
+        <w:tc>
+          <w:p>
+            <w:pPr>
+              <w:pStyle w:val="Compact"/>
+              <w:jc w:val="left"/>
+            </w:pPr>
+            <w:r>
+              <w:t xml:space="preserve">6.562 (6.316, 6.808)</w:t>
             </w:r>
           </w:p>
         </w:tc>
@@ -617,7 +617,7 @@
               <w:jc w:val="left"/>
             </w:pPr>
             <w:r>
-              <w:t xml:space="preserve">10.8 (8.5, 13.2)*</w:t>
+              <w:t xml:space="preserve">10.839 (8.525, 13.203)*</w:t>
             </w:r>
           </w:p>
         </w:tc>
@@ -639,7 +639,7 @@
               <w:jc w:val="left"/>
             </w:pPr>
             <w:r>
-              <w:t xml:space="preserve">0.3 (-0.6, 1.2)</w:t>
+              <w:t xml:space="preserve">0.326 (-0.583, 1.243)</w:t>
             </w:r>
           </w:p>
         </w:tc>
@@ -661,7 +661,7 @@
               <w:jc w:val="left"/>
             </w:pPr>
             <w:r>
-              <w:t xml:space="preserve">27.6 (21.1, 34.3)*</w:t>
+              <w:t xml:space="preserve">27.550 (21.105, 34.339)*</w:t>
             </w:r>
           </w:p>
         </w:tc>
@@ -761,29 +761,29 @@
               <w:jc w:val="left"/>
             </w:pPr>
             <w:r>
-              <w:t xml:space="preserve">0.1 (0.1, 0.2)</w:t>
-            </w:r>
-          </w:p>
-        </w:tc>
-        <w:tc>
-          <w:p>
-            <w:pPr>
-              <w:pStyle w:val="Compact"/>
-              <w:jc w:val="left"/>
-            </w:pPr>
-            <w:r>
-              <w:t xml:space="preserve">4.8 (4.7, 4.9)</w:t>
-            </w:r>
-          </w:p>
-        </w:tc>
-        <w:tc>
-          <w:p>
-            <w:pPr>
-              <w:pStyle w:val="Compact"/>
-              <w:jc w:val="left"/>
-            </w:pPr>
-            <w:r>
-              <w:t xml:space="preserve">12.2 (10.0, 14.5)*</w:t>
+              <w:t xml:space="preserve">0.135 (0.119, 0.151)</w:t>
+            </w:r>
+          </w:p>
+        </w:tc>
+        <w:tc>
+          <w:p>
+            <w:pPr>
+              <w:pStyle w:val="Compact"/>
+              <w:jc w:val="left"/>
+            </w:pPr>
+            <w:r>
+              <w:t xml:space="preserve">4.826 (4.736, 4.916)</w:t>
+            </w:r>
+          </w:p>
+        </w:tc>
+        <w:tc>
+          <w:p>
+            <w:pPr>
+              <w:pStyle w:val="Compact"/>
+              <w:jc w:val="left"/>
+            </w:pPr>
+            <w:r>
+              <w:t xml:space="preserve">12.203 (9.998, 14.453)*</w:t>
             </w:r>
           </w:p>
         </w:tc>
@@ -805,7 +805,7 @@
               <w:jc w:val="left"/>
             </w:pPr>
             <w:r>
-              <w:t xml:space="preserve">11.5 (10.1, 12.9)*</w:t>
+              <w:t xml:space="preserve">11.495 (10.129, 12.878)*</w:t>
             </w:r>
           </w:p>
         </w:tc>
@@ -827,7 +827,7 @@
               <w:jc w:val="left"/>
             </w:pPr>
             <w:r>
-              <w:t xml:space="preserve">0.8 (-6.1, 8.2)</w:t>
+              <w:t xml:space="preserve">0.765 (-6.135, 8.172)</w:t>
             </w:r>
           </w:p>
         </w:tc>
@@ -849,7 +849,7 @@
               <w:jc w:val="left"/>
             </w:pPr>
             <w:r>
-              <w:t xml:space="preserve">11.5 (2.5, 21.4)*</w:t>
+              <w:t xml:space="preserve">11.521 (2.480, 21.359)*</w:t>
             </w:r>
           </w:p>
         </w:tc>
@@ -873,29 +873,29 @@
               <w:jc w:val="left"/>
             </w:pPr>
             <w:r>
-              <w:t xml:space="preserve">0.3 (0.3, 0.4)</w:t>
-            </w:r>
-          </w:p>
-        </w:tc>
-        <w:tc>
-          <w:p>
-            <w:pPr>
-              <w:pStyle w:val="Compact"/>
-              <w:jc w:val="left"/>
-            </w:pPr>
-            <w:r>
-              <w:t xml:space="preserve">3.1 (2.9, 3.3)</w:t>
-            </w:r>
-          </w:p>
-        </w:tc>
-        <w:tc>
-          <w:p>
-            <w:pPr>
-              <w:pStyle w:val="Compact"/>
-              <w:jc w:val="left"/>
-            </w:pPr>
-            <w:r>
-              <w:t xml:space="preserve">8.0 (6.8, 9.2)*</w:t>
+              <w:t xml:space="preserve">0.326 (0.254, 0.398)</w:t>
+            </w:r>
+          </w:p>
+        </w:tc>
+        <w:tc>
+          <w:p>
+            <w:pPr>
+              <w:pStyle w:val="Compact"/>
+              <w:jc w:val="left"/>
+            </w:pPr>
+            <w:r>
+              <w:t xml:space="preserve">3.115 (2.946, 3.284)</w:t>
+            </w:r>
+          </w:p>
+        </w:tc>
+        <w:tc>
+          <w:p>
+            <w:pPr>
+              <w:pStyle w:val="Compact"/>
+              <w:jc w:val="left"/>
+            </w:pPr>
+            <w:r>
+              <w:t xml:space="preserve">7.995 (6.789, 9.214)*</w:t>
             </w:r>
           </w:p>
         </w:tc>
@@ -917,7 +917,7 @@
               <w:jc w:val="left"/>
             </w:pPr>
             <w:r>
-              <w:t xml:space="preserve">7.6 (5.6, 9.7)*</w:t>
+              <w:t xml:space="preserve">7.614 (5.601, 9.666)*</w:t>
             </w:r>
           </w:p>
         </w:tc>
@@ -939,7 +939,7 @@
               <w:jc w:val="left"/>
             </w:pPr>
             <w:r>
-              <w:t xml:space="preserve">-0.6 (-2.1, 1.0)</w:t>
+              <w:t xml:space="preserve">-0.553 (-2.078, 0.996)</w:t>
             </w:r>
           </w:p>
         </w:tc>
@@ -961,7 +961,7 @@
               <w:jc w:val="left"/>
             </w:pPr>
             <w:r>
-              <w:t xml:space="preserve">34.0 (29.5, 38.6)*</w:t>
+              <w:t xml:space="preserve">33.975 (29.458, 38.650)*</w:t>
             </w:r>
           </w:p>
         </w:tc>
@@ -1061,29 +1061,29 @@
               <w:jc w:val="left"/>
             </w:pPr>
             <w:r>
-              <w:t xml:space="preserve">0.1 (0.0, 0.1)</w:t>
-            </w:r>
-          </w:p>
-        </w:tc>
-        <w:tc>
-          <w:p>
-            <w:pPr>
-              <w:pStyle w:val="Compact"/>
-              <w:jc w:val="left"/>
-            </w:pPr>
-            <w:r>
-              <w:t xml:space="preserve">1.2 (1.2, 1.3)</w:t>
-            </w:r>
-          </w:p>
-        </w:tc>
-        <w:tc>
-          <w:p>
-            <w:pPr>
-              <w:pStyle w:val="Compact"/>
-              <w:jc w:val="left"/>
-            </w:pPr>
-            <w:r>
-              <w:t xml:space="preserve">1.9 (0.3, 3.6)*</w:t>
+              <w:t xml:space="preserve">0.053 (0.042, 0.063)</w:t>
+            </w:r>
+          </w:p>
+        </w:tc>
+        <w:tc>
+          <w:p>
+            <w:pPr>
+              <w:pStyle w:val="Compact"/>
+              <w:jc w:val="left"/>
+            </w:pPr>
+            <w:r>
+              <w:t xml:space="preserve">1.206 (1.161, 1.250)</w:t>
+            </w:r>
+          </w:p>
+        </w:tc>
+        <w:tc>
+          <w:p>
+            <w:pPr>
+              <w:pStyle w:val="Compact"/>
+              <w:jc w:val="left"/>
+            </w:pPr>
+            <w:r>
+              <w:t xml:space="preserve">1.937 (0.331, 3.569)*</w:t>
             </w:r>
           </w:p>
         </w:tc>
@@ -1105,7 +1105,7 @@
               <w:jc w:val="left"/>
             </w:pPr>
             <w:r>
-              <w:t xml:space="preserve">-5.4 (-7.3, -3.5)*</w:t>
+              <w:t xml:space="preserve">-5.393 (-7.257, -3.492)*</w:t>
             </w:r>
           </w:p>
         </w:tc>
@@ -1127,7 +1127,7 @@
               <w:jc w:val="left"/>
             </w:pPr>
             <w:r>
-              <w:t xml:space="preserve">43.1 (36.4, 50.0)*</w:t>
+              <w:t xml:space="preserve">43.073 (36.420, 50.049)*</w:t>
             </w:r>
           </w:p>
         </w:tc>
@@ -1149,7 +1149,7 @@
               <w:jc w:val="left"/>
             </w:pPr>
             <w:r>
-              <w:t xml:space="preserve">20.2 (10.5, 30.8)*</w:t>
+              <w:t xml:space="preserve">20.223 (10.540, 30.755)*</w:t>
             </w:r>
           </w:p>
         </w:tc>
@@ -1173,29 +1173,29 @@
               <w:jc w:val="left"/>
             </w:pPr>
             <w:r>
-              <w:t xml:space="preserve">0.0 (0.0, 0.1)</w:t>
-            </w:r>
-          </w:p>
-        </w:tc>
-        <w:tc>
-          <w:p>
-            <w:pPr>
-              <w:pStyle w:val="Compact"/>
-              <w:jc w:val="left"/>
-            </w:pPr>
-            <w:r>
-              <w:t xml:space="preserve">0.6 (0.5, 0.7)</w:t>
-            </w:r>
-          </w:p>
-        </w:tc>
-        <w:tc>
-          <w:p>
-            <w:pPr>
-              <w:pStyle w:val="Compact"/>
-              <w:jc w:val="left"/>
-            </w:pPr>
-            <w:r>
-              <w:t xml:space="preserve">0.1 (-3.9, 4.2)</w:t>
+              <w:t xml:space="preserve">0.036 (0.008, 0.063)</w:t>
+            </w:r>
+          </w:p>
+        </w:tc>
+        <w:tc>
+          <w:p>
+            <w:pPr>
+              <w:pStyle w:val="Compact"/>
+              <w:jc w:val="left"/>
+            </w:pPr>
+            <w:r>
+              <w:t xml:space="preserve">0.579 (0.507, 0.651)</w:t>
+            </w:r>
+          </w:p>
+        </w:tc>
+        <w:tc>
+          <w:p>
+            <w:pPr>
+              <w:pStyle w:val="Compact"/>
+              <w:jc w:val="left"/>
+            </w:pPr>
+            <w:r>
+              <w:t xml:space="preserve">0.073 (-3.921, 4.232)</w:t>
             </w:r>
           </w:p>
         </w:tc>
@@ -1217,7 +1217,7 @@
               <w:jc w:val="left"/>
             </w:pPr>
             <w:r>
-              <w:t xml:space="preserve">2.0 (-9.3, 14.7)</w:t>
+              <w:t xml:space="preserve">1.982 (-9.290, 14.653)</w:t>
             </w:r>
           </w:p>
         </w:tc>
@@ -1239,7 +1239,7 @@
               <w:jc w:val="left"/>
             </w:pPr>
             <w:r>
-              <w:t xml:space="preserve">-12.6 (-20.7, -3.6)*</w:t>
+              <w:t xml:space="preserve">-12.561 (-20.730, -3.551)*</w:t>
             </w:r>
           </w:p>
         </w:tc>
@@ -1261,7 +1261,7 @@
               <w:jc w:val="left"/>
             </w:pPr>
             <w:r>
-              <w:t xml:space="preserve">23.7 (19.1, 28.6)*</w:t>
+              <w:t xml:space="preserve">23.745 (19.054, 28.622)*</w:t>
             </w:r>
           </w:p>
         </w:tc>
@@ -1361,29 +1361,29 @@
               <w:jc w:val="left"/>
             </w:pPr>
             <w:r>
-              <w:t xml:space="preserve">0.3 (0.2, 0.3)</w:t>
-            </w:r>
-          </w:p>
-        </w:tc>
-        <w:tc>
-          <w:p>
-            <w:pPr>
-              <w:pStyle w:val="Compact"/>
-              <w:jc w:val="left"/>
-            </w:pPr>
-            <w:r>
-              <w:t xml:space="preserve">8.2 (8.0, 8.3)</w:t>
-            </w:r>
-          </w:p>
-        </w:tc>
-        <w:tc>
-          <w:p>
-            <w:pPr>
-              <w:pStyle w:val="Compact"/>
-              <w:jc w:val="left"/>
-            </w:pPr>
-            <w:r>
-              <w:t xml:space="preserve">10.1 (5.4, 15.1)*</w:t>
+              <w:t xml:space="preserve">0.252 (0.229, 0.275)</w:t>
+            </w:r>
+          </w:p>
+        </w:tc>
+        <w:tc>
+          <w:p>
+            <w:pPr>
+              <w:pStyle w:val="Compact"/>
+              <w:jc w:val="left"/>
+            </w:pPr>
+            <w:r>
+              <w:t xml:space="preserve">8.165 (8.049, 8.281)</w:t>
+            </w:r>
+          </w:p>
+        </w:tc>
+        <w:tc>
+          <w:p>
+            <w:pPr>
+              <w:pStyle w:val="Compact"/>
+              <w:jc w:val="left"/>
+            </w:pPr>
+            <w:r>
+              <w:t xml:space="preserve">10.137 (5.394, 15.093)*</w:t>
             </w:r>
           </w:p>
         </w:tc>
@@ -1405,7 +1405,7 @@
               <w:jc w:val="left"/>
             </w:pPr>
             <w:r>
-              <w:t xml:space="preserve">7.6 (2.2, 13.2)*</w:t>
+              <w:t xml:space="preserve">7.559 (2.177, 13.223)*</w:t>
             </w:r>
           </w:p>
         </w:tc>
@@ -1427,7 +1427,7 @@
               <w:jc w:val="left"/>
             </w:pPr>
             <w:r>
-              <w:t xml:space="preserve">23.0 (-27.1, 107.3)</w:t>
+              <w:t xml:space="preserve">22.973 (-27.061, 107.327)</w:t>
             </w:r>
           </w:p>
         </w:tc>
@@ -1449,7 +1449,7 @@
               <w:jc w:val="left"/>
             </w:pPr>
             <w:r>
-              <w:t xml:space="preserve">9.3 (8.1, 10.6)*</w:t>
+              <w:t xml:space="preserve">9.311 (8.059, 10.577)*</w:t>
             </w:r>
           </w:p>
         </w:tc>
@@ -1473,29 +1473,29 @@
               <w:jc w:val="left"/>
             </w:pPr>
             <w:r>
-              <w:t xml:space="preserve">0.3 (0.2, 0.3)</w:t>
-            </w:r>
-          </w:p>
-        </w:tc>
-        <w:tc>
-          <w:p>
-            <w:pPr>
-              <w:pStyle w:val="Compact"/>
-              <w:jc w:val="left"/>
-            </w:pPr>
-            <w:r>
-              <w:t xml:space="preserve">4.2 (4.0, 4.4)</w:t>
-            </w:r>
-          </w:p>
-        </w:tc>
-        <w:tc>
-          <w:p>
-            <w:pPr>
-              <w:pStyle w:val="Compact"/>
-              <w:jc w:val="left"/>
-            </w:pPr>
-            <w:r>
-              <w:t xml:space="preserve">8.5 (6.5, 10.6)*</w:t>
+              <w:t xml:space="preserve">0.258 (0.191, 0.325)</w:t>
+            </w:r>
+          </w:p>
+        </w:tc>
+        <w:tc>
+          <w:p>
+            <w:pPr>
+              <w:pStyle w:val="Compact"/>
+              <w:jc w:val="left"/>
+            </w:pPr>
+            <w:r>
+              <w:t xml:space="preserve">4.180 (3.983, 4.377)</w:t>
+            </w:r>
+          </w:p>
+        </w:tc>
+        <w:tc>
+          <w:p>
+            <w:pPr>
+              <w:pStyle w:val="Compact"/>
+              <w:jc w:val="left"/>
+            </w:pPr>
+            <w:r>
+              <w:t xml:space="preserve">8.519 (6.473, 10.605)*</w:t>
             </w:r>
           </w:p>
         </w:tc>
@@ -1517,7 +1517,7 @@
               <w:jc w:val="left"/>
             </w:pPr>
             <w:r>
-              <w:t xml:space="preserve">14.6 (10.2, 19.1)*</w:t>
+              <w:t xml:space="preserve">14.596 (10.248, 19.116)*</w:t>
             </w:r>
           </w:p>
         </w:tc>
@@ -1539,7 +1539,7 @@
               <w:jc w:val="left"/>
             </w:pPr>
             <w:r>
-              <w:t xml:space="preserve">-1.0 (-2.3, 0.3)</w:t>
+              <w:t xml:space="preserve">-1.036 (-2.340, 0.285)</w:t>
             </w:r>
           </w:p>
         </w:tc>
@@ -1561,7 +1561,7 @@
               <w:jc w:val="left"/>
             </w:pPr>
             <w:r>
-              <w:t xml:space="preserve">48.2 (30.9, 67.7)*</w:t>
+              <w:t xml:space="preserve">48.156 (30.873, 67.723)*</w:t>
             </w:r>
           </w:p>
         </w:tc>
@@ -1778,29 +1778,29 @@
               <w:jc w:val="left"/>
             </w:pPr>
             <w:r>
-              <w:t xml:space="preserve">0.7 (0.6, 0.8)</w:t>
-            </w:r>
-          </w:p>
-        </w:tc>
-        <w:tc>
-          <w:p>
-            <w:pPr>
-              <w:pStyle w:val="Compact"/>
-              <w:jc w:val="left"/>
-            </w:pPr>
-            <w:r>
-              <w:t xml:space="preserve">1.9 (1.8, 1.9)</w:t>
-            </w:r>
-          </w:p>
-        </w:tc>
-        <w:tc>
-          <w:p>
-            <w:pPr>
-              <w:pStyle w:val="Compact"/>
-              <w:jc w:val="left"/>
-            </w:pPr>
-            <w:r>
-              <w:t xml:space="preserve">2.6 (1.7, 3.5)*</w:t>
+              <w:t xml:space="preserve">0.711 (0.584, 0.838)</w:t>
+            </w:r>
+          </w:p>
+        </w:tc>
+        <w:tc>
+          <w:p>
+            <w:pPr>
+              <w:pStyle w:val="Compact"/>
+              <w:jc w:val="left"/>
+            </w:pPr>
+            <w:r>
+              <w:t xml:space="preserve">1.858 (1.785, 1.931)</w:t>
+            </w:r>
+          </w:p>
+        </w:tc>
+        <w:tc>
+          <w:p>
+            <w:pPr>
+              <w:pStyle w:val="Compact"/>
+              <w:jc w:val="left"/>
+            </w:pPr>
+            <w:r>
+              <w:t xml:space="preserve">2.612 (1.686, 3.546)*</w:t>
             </w:r>
           </w:p>
         </w:tc>
@@ -1942,18 +1942,18 @@
               <w:jc w:val="left"/>
             </w:pPr>
             <w:r>
-              <w:t xml:space="preserve">0.4 (0.4, 0.5)</w:t>
-            </w:r>
-          </w:p>
-        </w:tc>
-        <w:tc>
-          <w:p>
-            <w:pPr>
-              <w:pStyle w:val="Compact"/>
-              <w:jc w:val="left"/>
-            </w:pPr>
-            <w:r>
-              <w:t xml:space="preserve">12.2 (12.1, 12.3)</w:t>
+              <w:t xml:space="preserve">0.440 (0.410, 0.470)</w:t>
+            </w:r>
+          </w:p>
+        </w:tc>
+        <w:tc>
+          <w:p>
+            <w:pPr>
+              <w:pStyle w:val="Compact"/>
+              <w:jc w:val="left"/>
+            </w:pPr>
+            <w:r>
+              <w:t xml:space="preserve">12.192 (12.050, 12.334)</w:t>
             </w:r>
           </w:p>
         </w:tc>
@@ -2026,18 +2026,18 @@
               <w:jc w:val="left"/>
             </w:pPr>
             <w:r>
-              <w:t xml:space="preserve">0.6 (0.5, 0.7)</w:t>
-            </w:r>
-          </w:p>
-        </w:tc>
-        <w:tc>
-          <w:p>
-            <w:pPr>
-              <w:pStyle w:val="Compact"/>
-              <w:jc w:val="left"/>
-            </w:pPr>
-            <w:r>
-              <w:t xml:space="preserve">6.6 (6.3, 6.8)</w:t>
+              <w:t xml:space="preserve">0.619 (0.517, 0.721)</w:t>
+            </w:r>
+          </w:p>
+        </w:tc>
+        <w:tc>
+          <w:p>
+            <w:pPr>
+              <w:pStyle w:val="Compact"/>
+              <w:jc w:val="left"/>
+            </w:pPr>
+            <w:r>
+              <w:t xml:space="preserve">6.562 (6.316, 6.808)</w:t>
             </w:r>
           </w:p>
         </w:tc>
@@ -2186,29 +2186,29 @@
               <w:jc w:val="left"/>
             </w:pPr>
             <w:r>
-              <w:t xml:space="preserve">0.1 (0.1, 0.2)</w:t>
-            </w:r>
-          </w:p>
-        </w:tc>
-        <w:tc>
-          <w:p>
-            <w:pPr>
-              <w:pStyle w:val="Compact"/>
-              <w:jc w:val="left"/>
-            </w:pPr>
-            <w:r>
-              <w:t xml:space="preserve">4.8 (4.7, 4.9)</w:t>
-            </w:r>
-          </w:p>
-        </w:tc>
-        <w:tc>
-          <w:p>
-            <w:pPr>
-              <w:pStyle w:val="Compact"/>
-              <w:jc w:val="left"/>
-            </w:pPr>
-            <w:r>
-              <w:t xml:space="preserve">12.2 (10.0, 14.5)*</w:t>
+              <w:t xml:space="preserve">0.135 (0.119, 0.151)</w:t>
+            </w:r>
+          </w:p>
+        </w:tc>
+        <w:tc>
+          <w:p>
+            <w:pPr>
+              <w:pStyle w:val="Compact"/>
+              <w:jc w:val="left"/>
+            </w:pPr>
+            <w:r>
+              <w:t xml:space="preserve">4.826 (4.736, 4.916)</w:t>
+            </w:r>
+          </w:p>
+        </w:tc>
+        <w:tc>
+          <w:p>
+            <w:pPr>
+              <w:pStyle w:val="Compact"/>
+              <w:jc w:val="left"/>
+            </w:pPr>
+            <w:r>
+              <w:t xml:space="preserve">12.203 (9.998, 14.453)*</w:t>
             </w:r>
           </w:p>
         </w:tc>
@@ -2230,7 +2230,7 @@
               <w:jc w:val="left"/>
             </w:pPr>
             <w:r>
-              <w:t xml:space="preserve">33.5 (22.2, 45.8)*</w:t>
+              <w:t xml:space="preserve">33.471 (22.216, 45.763)*</w:t>
             </w:r>
           </w:p>
         </w:tc>
@@ -2252,7 +2252,7 @@
               <w:jc w:val="left"/>
             </w:pPr>
             <w:r>
-              <w:t xml:space="preserve">18.4 (5.5, 33.0)*</w:t>
+              <w:t xml:space="preserve">18.424 (5.479, 32.958)*</w:t>
             </w:r>
           </w:p>
         </w:tc>
@@ -2290,29 +2290,29 @@
               <w:jc w:val="left"/>
             </w:pPr>
             <w:r>
-              <w:t xml:space="preserve">0.3 (0.3, 0.4)</w:t>
-            </w:r>
-          </w:p>
-        </w:tc>
-        <w:tc>
-          <w:p>
-            <w:pPr>
-              <w:pStyle w:val="Compact"/>
-              <w:jc w:val="left"/>
-            </w:pPr>
-            <w:r>
-              <w:t xml:space="preserve">3.1 (2.9, 3.3)</w:t>
-            </w:r>
-          </w:p>
-        </w:tc>
-        <w:tc>
-          <w:p>
-            <w:pPr>
-              <w:pStyle w:val="Compact"/>
-              <w:jc w:val="left"/>
-            </w:pPr>
-            <w:r>
-              <w:t xml:space="preserve">8.0 (6.8, 9.2)*</w:t>
+              <w:t xml:space="preserve">0.326 (0.254, 0.398)</w:t>
+            </w:r>
+          </w:p>
+        </w:tc>
+        <w:tc>
+          <w:p>
+            <w:pPr>
+              <w:pStyle w:val="Compact"/>
+              <w:jc w:val="left"/>
+            </w:pPr>
+            <w:r>
+              <w:t xml:space="preserve">3.115 (2.946, 3.284)</w:t>
+            </w:r>
+          </w:p>
+        </w:tc>
+        <w:tc>
+          <w:p>
+            <w:pPr>
+              <w:pStyle w:val="Compact"/>
+              <w:jc w:val="left"/>
+            </w:pPr>
+            <w:r>
+              <w:t xml:space="preserve">7.995 (6.789, 9.214)*</w:t>
             </w:r>
           </w:p>
         </w:tc>
@@ -2454,29 +2454,29 @@
               <w:jc w:val="left"/>
             </w:pPr>
             <w:r>
-              <w:t xml:space="preserve">0.1 (0.0, 0.1)</w:t>
-            </w:r>
-          </w:p>
-        </w:tc>
-        <w:tc>
-          <w:p>
-            <w:pPr>
-              <w:pStyle w:val="Compact"/>
-              <w:jc w:val="left"/>
-            </w:pPr>
-            <w:r>
-              <w:t xml:space="preserve">1.2 (1.2, 1.3)</w:t>
-            </w:r>
-          </w:p>
-        </w:tc>
-        <w:tc>
-          <w:p>
-            <w:pPr>
-              <w:pStyle w:val="Compact"/>
-              <w:jc w:val="left"/>
-            </w:pPr>
-            <w:r>
-              <w:t xml:space="preserve">1.9 (0.3, 3.6)*</w:t>
+              <w:t xml:space="preserve">0.053 (0.042, 0.063)</w:t>
+            </w:r>
+          </w:p>
+        </w:tc>
+        <w:tc>
+          <w:p>
+            <w:pPr>
+              <w:pStyle w:val="Compact"/>
+              <w:jc w:val="left"/>
+            </w:pPr>
+            <w:r>
+              <w:t xml:space="preserve">1.206 (1.161, 1.250)</w:t>
+            </w:r>
+          </w:p>
+        </w:tc>
+        <w:tc>
+          <w:p>
+            <w:pPr>
+              <w:pStyle w:val="Compact"/>
+              <w:jc w:val="left"/>
+            </w:pPr>
+            <w:r>
+              <w:t xml:space="preserve">1.937 (0.331, 3.569)*</w:t>
             </w:r>
           </w:p>
         </w:tc>
@@ -2498,7 +2498,7 @@
               <w:jc w:val="left"/>
             </w:pPr>
             <w:r>
-              <w:t xml:space="preserve">-5.2 (-7.5, -2.8)*</w:t>
+              <w:t xml:space="preserve">-5.174 (-7.451, -2.842)*</w:t>
             </w:r>
           </w:p>
         </w:tc>
@@ -2520,7 +2520,7 @@
               <w:jc w:val="left"/>
             </w:pPr>
             <w:r>
-              <w:t xml:space="preserve">-9.3 (-17.2, -0.8)*</w:t>
+              <w:t xml:space="preserve">-9.348 (-17.166, -0.793)*</w:t>
             </w:r>
           </w:p>
         </w:tc>
@@ -2542,7 +2542,7 @@
               <w:jc w:val="left"/>
             </w:pPr>
             <w:r>
-              <w:t xml:space="preserve">-1.0 (-10.2, 9.1)</w:t>
+              <w:t xml:space="preserve">-1.001 (-10.161, 9.093)</w:t>
             </w:r>
           </w:p>
         </w:tc>
@@ -2566,29 +2566,29 @@
               <w:jc w:val="left"/>
             </w:pPr>
             <w:r>
-              <w:t xml:space="preserve">0.0 (0.0, 0.1)</w:t>
-            </w:r>
-          </w:p>
-        </w:tc>
-        <w:tc>
-          <w:p>
-            <w:pPr>
-              <w:pStyle w:val="Compact"/>
-              <w:jc w:val="left"/>
-            </w:pPr>
-            <w:r>
-              <w:t xml:space="preserve">0.6 (0.5, 0.7)</w:t>
-            </w:r>
-          </w:p>
-        </w:tc>
-        <w:tc>
-          <w:p>
-            <w:pPr>
-              <w:pStyle w:val="Compact"/>
-              <w:jc w:val="left"/>
-            </w:pPr>
-            <w:r>
-              <w:t xml:space="preserve">0.1 (-3.9, 4.2)</w:t>
+              <w:t xml:space="preserve">0.036 (0.008, 0.063)</w:t>
+            </w:r>
+          </w:p>
+        </w:tc>
+        <w:tc>
+          <w:p>
+            <w:pPr>
+              <w:pStyle w:val="Compact"/>
+              <w:jc w:val="left"/>
+            </w:pPr>
+            <w:r>
+              <w:t xml:space="preserve">0.579 (0.507, 0.651)</w:t>
+            </w:r>
+          </w:p>
+        </w:tc>
+        <w:tc>
+          <w:p>
+            <w:pPr>
+              <w:pStyle w:val="Compact"/>
+              <w:jc w:val="left"/>
+            </w:pPr>
+            <w:r>
+              <w:t xml:space="preserve">0.073 (-3.921, 4.232)</w:t>
             </w:r>
           </w:p>
         </w:tc>
@@ -2610,7 +2610,7 @@
               <w:jc w:val="left"/>
             </w:pPr>
             <w:r>
-              <w:t xml:space="preserve">-10.3 (-26.3, 9.1)</w:t>
+              <w:t xml:space="preserve">-10.324 (-26.267, 9.067)</w:t>
             </w:r>
           </w:p>
         </w:tc>
@@ -2632,7 +2632,7 @@
               <w:jc w:val="left"/>
             </w:pPr>
             <w:r>
-              <w:t xml:space="preserve">-0.4 (-3.1, 2.2)</w:t>
+              <w:t xml:space="preserve">-0.443 (-3.064, 2.248)</w:t>
             </w:r>
           </w:p>
         </w:tc>
@@ -2746,29 +2746,29 @@
               <w:jc w:val="left"/>
             </w:pPr>
             <w:r>
-              <w:t xml:space="preserve">0.3 (0.2, 0.3)</w:t>
-            </w:r>
-          </w:p>
-        </w:tc>
-        <w:tc>
-          <w:p>
-            <w:pPr>
-              <w:pStyle w:val="Compact"/>
-              <w:jc w:val="left"/>
-            </w:pPr>
-            <w:r>
-              <w:t xml:space="preserve">8.2 (8.0, 8.3)</w:t>
-            </w:r>
-          </w:p>
-        </w:tc>
-        <w:tc>
-          <w:p>
-            <w:pPr>
-              <w:pStyle w:val="Compact"/>
-              <w:jc w:val="left"/>
-            </w:pPr>
-            <w:r>
-              <w:t xml:space="preserve">10.1 (5.4, 15.1)*</w:t>
+              <w:t xml:space="preserve">0.252 (0.229, 0.275)</w:t>
+            </w:r>
+          </w:p>
+        </w:tc>
+        <w:tc>
+          <w:p>
+            <w:pPr>
+              <w:pStyle w:val="Compact"/>
+              <w:jc w:val="left"/>
+            </w:pPr>
+            <w:r>
+              <w:t xml:space="preserve">8.165 (8.049, 8.281)</w:t>
+            </w:r>
+          </w:p>
+        </w:tc>
+        <w:tc>
+          <w:p>
+            <w:pPr>
+              <w:pStyle w:val="Compact"/>
+              <w:jc w:val="left"/>
+            </w:pPr>
+            <w:r>
+              <w:t xml:space="preserve">10.137 (5.394, 15.093)*</w:t>
             </w:r>
           </w:p>
         </w:tc>
@@ -2790,7 +2790,7 @@
               <w:jc w:val="left"/>
             </w:pPr>
             <w:r>
-              <w:t xml:space="preserve">2.7 (-2.5, 8.1)</w:t>
+              <w:t xml:space="preserve">2.677 (-2.502, 8.130)</w:t>
             </w:r>
           </w:p>
         </w:tc>
@@ -2812,7 +2812,7 @@
               <w:jc w:val="left"/>
             </w:pPr>
             <w:r>
-              <w:t xml:space="preserve">34.6 (18.4, 53.0)*</w:t>
+              <w:t xml:space="preserve">34.593 (18.371, 53.039)*</w:t>
             </w:r>
           </w:p>
         </w:tc>
@@ -2850,29 +2850,29 @@
               <w:jc w:val="left"/>
             </w:pPr>
             <w:r>
-              <w:t xml:space="preserve">0.3 (0.2, 0.3)</w:t>
-            </w:r>
-          </w:p>
-        </w:tc>
-        <w:tc>
-          <w:p>
-            <w:pPr>
-              <w:pStyle w:val="Compact"/>
-              <w:jc w:val="left"/>
-            </w:pPr>
-            <w:r>
-              <w:t xml:space="preserve">4.2 (4.0, 4.4)</w:t>
-            </w:r>
-          </w:p>
-        </w:tc>
-        <w:tc>
-          <w:p>
-            <w:pPr>
-              <w:pStyle w:val="Compact"/>
-              <w:jc w:val="left"/>
-            </w:pPr>
-            <w:r>
-              <w:t xml:space="preserve">8.5 (6.5, 10.6)*</w:t>
+              <w:t xml:space="preserve">0.258 (0.191, 0.325)</w:t>
+            </w:r>
+          </w:p>
+        </w:tc>
+        <w:tc>
+          <w:p>
+            <w:pPr>
+              <w:pStyle w:val="Compact"/>
+              <w:jc w:val="left"/>
+            </w:pPr>
+            <w:r>
+              <w:t xml:space="preserve">4.180 (3.983, 4.377)</w:t>
+            </w:r>
+          </w:p>
+        </w:tc>
+        <w:tc>
+          <w:p>
+            <w:pPr>
+              <w:pStyle w:val="Compact"/>
+              <w:jc w:val="left"/>
+            </w:pPr>
+            <w:r>
+              <w:t xml:space="preserve">8.519 (6.473, 10.605)*</w:t>
             </w:r>
           </w:p>
         </w:tc>
@@ -3028,7 +3028,7 @@
     </w:lvl>
   </w:abstractNum>
   <w:abstractNum w:abstractNumId="990">
-    <w:nsid w:val="f78fb7d7"/>
+    <w:nsid w:val="a6fa5380"/>
     <w:multiLevelType w:val="multilevel"/>
     <w:lvl w:ilvl="0">
       <w:numFmt w:val="bullet"/>

</xml_diff>